<commit_message>
modified context diagram and event table (grading)
</commit_message>
<xml_diff>
--- a/documentation/sysadd1/EVENT TABLE/EVENT TABLE.docx
+++ b/documentation/sysadd1/EVENT TABLE/EVENT TABLE.docx
@@ -650,7 +650,10 @@
               <w:jc w:val="center"/>
             </w:pPr>
             <w:r>
-              <w:t>Student Grade</w:t>
+              <w:t>Class</w:t>
+            </w:r>
+            <w:r>
+              <w:t xml:space="preserve"> Grade</w:t>
             </w:r>
           </w:p>
         </w:tc>
@@ -749,13 +752,7 @@
               <w:jc w:val="center"/>
             </w:pPr>
             <w:r>
-              <w:t>Advisory Clas</w:t>
-            </w:r>
-            <w:r>
-              <w:t>s</w:t>
-            </w:r>
-            <w:r>
-              <w:t>’</w:t>
+              <w:t>Advisory Class’</w:t>
             </w:r>
           </w:p>
           <w:p>
@@ -776,6 +773,9 @@
             <w:pPr>
               <w:jc w:val="center"/>
             </w:pPr>
+            <w:r>
+              <w:t xml:space="preserve">Compiled </w:t>
+            </w:r>
             <w:r>
               <w:t>Advisory Class’ Grade</w:t>
             </w:r>
@@ -866,7 +866,7 @@
               <w:jc w:val="center"/>
             </w:pPr>
             <w:r>
-              <w:t>Submission of Class’ Grade</w:t>
+              <w:t>Student’s grades</w:t>
             </w:r>
           </w:p>
         </w:tc>
@@ -990,6 +990,8 @@
         </w:rPr>
         <w:t xml:space="preserve"> GRADING</w:t>
       </w:r>
+      <w:bookmarkStart w:id="0" w:name="_GoBack"/>
+      <w:bookmarkEnd w:id="0"/>
     </w:p>
     <w:p>
       <w:pPr>
@@ -1004,8 +1006,6 @@
           <w:b/>
         </w:rPr>
       </w:pPr>
-      <w:bookmarkStart w:id="0" w:name="_GoBack"/>
-      <w:bookmarkEnd w:id="0"/>
     </w:p>
     <w:p>
       <w:pPr>

</xml_diff>